<commit_message>
files has been changed
</commit_message>
<xml_diff>
--- a/actionPlan.docx
+++ b/actionPlan.docx
@@ -10,6 +10,8 @@
           <w:numId w:val="1"/>
         </w:numPr>
         <w:rPr>
+          <w:sz w:val="24"/>
+          <w:szCs w:val="24"/>
           <w:lang w:val="en-US"/>
         </w:rPr>
       </w:pPr>
@@ -31,6 +33,8 @@
           <w:numId w:val="1"/>
         </w:numPr>
         <w:rPr>
+          <w:sz w:val="24"/>
+          <w:szCs w:val="24"/>
           <w:lang w:val="en-US"/>
         </w:rPr>
       </w:pPr>
@@ -61,6 +65,8 @@
           <w:numId w:val="1"/>
         </w:numPr>
         <w:rPr>
+          <w:sz w:val="24"/>
+          <w:szCs w:val="24"/>
           <w:lang w:val="en-US"/>
         </w:rPr>
       </w:pPr>
@@ -82,6 +88,8 @@
           <w:numId w:val="1"/>
         </w:numPr>
         <w:rPr>
+          <w:sz w:val="24"/>
+          <w:szCs w:val="24"/>
           <w:lang w:val="en-US"/>
         </w:rPr>
       </w:pPr>
@@ -103,6 +111,8 @@
           <w:numId w:val="1"/>
         </w:numPr>
         <w:rPr>
+          <w:sz w:val="24"/>
+          <w:szCs w:val="24"/>
           <w:lang w:val="en-US"/>
         </w:rPr>
       </w:pPr>
@@ -124,6 +134,8 @@
           <w:numId w:val="1"/>
         </w:numPr>
         <w:rPr>
+          <w:sz w:val="24"/>
+          <w:szCs w:val="24"/>
           <w:lang w:val="en-US"/>
         </w:rPr>
       </w:pPr>
@@ -154,6 +166,8 @@
           <w:numId w:val="1"/>
         </w:numPr>
         <w:rPr>
+          <w:sz w:val="24"/>
+          <w:szCs w:val="24"/>
           <w:lang w:val="en-US"/>
         </w:rPr>
       </w:pPr>
@@ -175,6 +189,8 @@
           <w:numId w:val="1"/>
         </w:numPr>
         <w:rPr>
+          <w:sz w:val="24"/>
+          <w:szCs w:val="24"/>
           <w:lang w:val="en-US"/>
         </w:rPr>
       </w:pPr>
@@ -196,6 +212,8 @@
           <w:numId w:val="1"/>
         </w:numPr>
         <w:rPr>
+          <w:sz w:val="24"/>
+          <w:szCs w:val="24"/>
           <w:lang w:val="en-US"/>
         </w:rPr>
       </w:pPr>
@@ -217,6 +235,8 @@
           <w:numId w:val="1"/>
         </w:numPr>
         <w:rPr>
+          <w:sz w:val="24"/>
+          <w:szCs w:val="24"/>
           <w:lang w:val="en-US"/>
         </w:rPr>
       </w:pPr>
@@ -238,12 +258,16 @@
           <w:numId w:val="1"/>
         </w:numPr>
         <w:rPr>
-          <w:lang w:val="en-US"/>
-        </w:rPr>
-      </w:pPr>
-      <w:r>
-        <w:rPr>
-          <w:rFonts w:ascii="Times New Roman" w:hAnsi="Times New Roman" w:cs="Times New Roman"/>
+          <w:sz w:val="24"/>
+          <w:szCs w:val="24"/>
+          <w:lang w:val="en-US"/>
+        </w:rPr>
+      </w:pPr>
+      <w:r>
+        <w:rPr>
+          <w:rFonts w:ascii="Times New Roman" w:hAnsi="Times New Roman" w:cs="Times New Roman"/>
+          <w:sz w:val="24"/>
+          <w:szCs w:val="24"/>
           <w:lang w:val="en-US"/>
         </w:rPr>
         <w:t>Angular Project along with real time use cases.</w:t>
@@ -257,16 +281,62 @@
           <w:numId w:val="1"/>
         </w:numPr>
         <w:rPr>
-          <w:lang w:val="en-US"/>
-        </w:rPr>
-      </w:pPr>
-      <w:r>
-        <w:rPr>
-          <w:rFonts w:ascii="Times New Roman" w:hAnsi="Times New Roman" w:cs="Times New Roman"/>
+          <w:sz w:val="24"/>
+          <w:szCs w:val="24"/>
+          <w:lang w:val="en-US"/>
+        </w:rPr>
+      </w:pPr>
+      <w:r>
+        <w:rPr>
+          <w:rFonts w:ascii="Times New Roman" w:hAnsi="Times New Roman" w:cs="Times New Roman"/>
+          <w:sz w:val="24"/>
+          <w:szCs w:val="24"/>
           <w:lang w:val="en-US"/>
         </w:rPr>
         <w:t>Responsive designing.</w:t>
       </w:r>
+    </w:p>
+    <w:p>
+      <w:pPr>
+        <w:pStyle w:val="ListParagraph"/>
+        <w:numPr>
+          <w:ilvl w:val="0"/>
+          <w:numId w:val="1"/>
+        </w:numPr>
+        <w:rPr>
+          <w:color w:val="C00000"/>
+          <w:sz w:val="24"/>
+          <w:szCs w:val="24"/>
+          <w:lang w:val="en-US"/>
+        </w:rPr>
+      </w:pPr>
+      <w:r>
+        <w:rPr>
+          <w:rFonts w:ascii="Times New Roman" w:hAnsi="Times New Roman" w:cs="Times New Roman"/>
+          <w:color w:val="C00000"/>
+          <w:sz w:val="24"/>
+          <w:szCs w:val="24"/>
+          <w:lang w:val="en-US"/>
+        </w:rPr>
+        <w:t>At least one interview video has to be listen</w:t>
+      </w:r>
+    </w:p>
+    <w:p>
+      <w:pPr>
+        <w:pStyle w:val="ListParagraph"/>
+        <w:numPr>
+          <w:ilvl w:val="0"/>
+          <w:numId w:val="1"/>
+        </w:numPr>
+        <w:rPr>
+          <w:color w:val="C00000"/>
+          <w:sz w:val="24"/>
+          <w:szCs w:val="24"/>
+          <w:lang w:val="en-US"/>
+        </w:rPr>
+      </w:pPr>
+      <w:bookmarkStart w:id="0" w:name="_GoBack"/>
+      <w:bookmarkEnd w:id="0"/>
     </w:p>
     <w:sectPr>
       <w:headerReference w:type="even" r:id="rId7"/>
@@ -362,8 +432,6 @@
       </w:rPr>
       <w:t>!</w:t>
     </w:r>
-    <w:bookmarkStart w:id="0" w:name="_GoBack"/>
-    <w:bookmarkEnd w:id="0"/>
   </w:p>
 </w:ftr>
 </file>

</xml_diff>